<commit_message>
Modified Browser Issues to display tested browsers and issues that arrose.
</commit_message>
<xml_diff>
--- a/files/MS Word/Browser Issues.docx
+++ b/files/MS Word/Browser Issues.docx
@@ -12,6 +12,9 @@
           <w:u w:val="single"/>
         </w:rPr>
         <w:t xml:space="preserve">Tested Browsers: </w:t>
+      </w:r>
+      <w:r>
+        <w:t>(I was unable to test Safari as I don’t know anyone with an Apple device.)</w:t>
       </w:r>
     </w:p>
     <w:p>
@@ -74,10 +77,13 @@
           <w:numId w:val="2"/>
         </w:numPr>
       </w:pPr>
+      <w:r>
+        <w:t xml:space="preserve">None that break the site. </w:t>
+      </w:r>
       <w:bookmarkStart w:id="0" w:name="_GoBack"/>
       <w:bookmarkEnd w:id="0"/>
       <w:r>
-        <w:t>None that break the site or need attending to.</w:t>
+        <w:t xml:space="preserve"> </w:t>
       </w:r>
     </w:p>
     <w:sectPr>
@@ -270,11 +276,103 @@
       </w:pPr>
     </w:lvl>
   </w:abstractNum>
+  <w:abstractNum w:abstractNumId="2" w15:restartNumberingAfterBreak="0">
+    <w:nsid w:val="595B51AD"/>
+    <w:multiLevelType w:val="hybridMultilevel"/>
+    <w:tmpl w:val="AB488784"/>
+    <w:lvl w:ilvl="0" w:tplc="0409000F">
+      <w:start w:val="1"/>
+      <w:numFmt w:val="decimal"/>
+      <w:lvlText w:val="%1."/>
+      <w:lvlJc w:val="left"/>
+      <w:pPr>
+        <w:ind w:left="720" w:hanging="360"/>
+      </w:pPr>
+      <w:rPr>
+        <w:rFonts w:hint="default"/>
+      </w:rPr>
+    </w:lvl>
+    <w:lvl w:ilvl="1" w:tplc="04090019" w:tentative="1">
+      <w:start w:val="1"/>
+      <w:numFmt w:val="lowerLetter"/>
+      <w:lvlText w:val="%2."/>
+      <w:lvlJc w:val="left"/>
+      <w:pPr>
+        <w:ind w:left="1440" w:hanging="360"/>
+      </w:pPr>
+    </w:lvl>
+    <w:lvl w:ilvl="2" w:tplc="0409001B" w:tentative="1">
+      <w:start w:val="1"/>
+      <w:numFmt w:val="lowerRoman"/>
+      <w:lvlText w:val="%3."/>
+      <w:lvlJc w:val="right"/>
+      <w:pPr>
+        <w:ind w:left="2160" w:hanging="180"/>
+      </w:pPr>
+    </w:lvl>
+    <w:lvl w:ilvl="3" w:tplc="0409000F" w:tentative="1">
+      <w:start w:val="1"/>
+      <w:numFmt w:val="decimal"/>
+      <w:lvlText w:val="%4."/>
+      <w:lvlJc w:val="left"/>
+      <w:pPr>
+        <w:ind w:left="2880" w:hanging="360"/>
+      </w:pPr>
+    </w:lvl>
+    <w:lvl w:ilvl="4" w:tplc="04090019" w:tentative="1">
+      <w:start w:val="1"/>
+      <w:numFmt w:val="lowerLetter"/>
+      <w:lvlText w:val="%5."/>
+      <w:lvlJc w:val="left"/>
+      <w:pPr>
+        <w:ind w:left="3600" w:hanging="360"/>
+      </w:pPr>
+    </w:lvl>
+    <w:lvl w:ilvl="5" w:tplc="0409001B" w:tentative="1">
+      <w:start w:val="1"/>
+      <w:numFmt w:val="lowerRoman"/>
+      <w:lvlText w:val="%6."/>
+      <w:lvlJc w:val="right"/>
+      <w:pPr>
+        <w:ind w:left="4320" w:hanging="180"/>
+      </w:pPr>
+    </w:lvl>
+    <w:lvl w:ilvl="6" w:tplc="0409000F" w:tentative="1">
+      <w:start w:val="1"/>
+      <w:numFmt w:val="decimal"/>
+      <w:lvlText w:val="%7."/>
+      <w:lvlJc w:val="left"/>
+      <w:pPr>
+        <w:ind w:left="5040" w:hanging="360"/>
+      </w:pPr>
+    </w:lvl>
+    <w:lvl w:ilvl="7" w:tplc="04090019" w:tentative="1">
+      <w:start w:val="1"/>
+      <w:numFmt w:val="lowerLetter"/>
+      <w:lvlText w:val="%8."/>
+      <w:lvlJc w:val="left"/>
+      <w:pPr>
+        <w:ind w:left="5760" w:hanging="360"/>
+      </w:pPr>
+    </w:lvl>
+    <w:lvl w:ilvl="8" w:tplc="0409001B" w:tentative="1">
+      <w:start w:val="1"/>
+      <w:numFmt w:val="lowerRoman"/>
+      <w:lvlText w:val="%9."/>
+      <w:lvlJc w:val="right"/>
+      <w:pPr>
+        <w:ind w:left="6480" w:hanging="180"/>
+      </w:pPr>
+    </w:lvl>
+  </w:abstractNum>
   <w:num w:numId="1">
     <w:abstractNumId w:val="0"/>
   </w:num>
   <w:num w:numId="2">
     <w:abstractNumId w:val="1"/>
+  </w:num>
+  <w:num w:numId="3">
+    <w:abstractNumId w:val="2"/>
   </w:num>
 </w:numbering>
 </file>

</xml_diff>